<commit_message>
cadastre - update manifest to v3
</commit_message>
<xml_diff>
--- a/pontech-extension-cadastre/docs/index.docx
+++ b/pontech-extension-cadastre/docs/index.docx
@@ -65,44 +65,28 @@
         </w:rPr>
         <w:t xml:space="preserve">Свалете файла </w:t>
       </w:r>
-      <w:r>
-        <w:fldChar w:fldCharType="begin"/>
-      </w:r>
-      <w:r>
-        <w:instrText>HYPERLINK "pontech-extension-cadastre.zip"</w:instrText>
-      </w:r>
-      <w:r>
-        <w:fldChar w:fldCharType="separate"/>
-      </w:r>
-      <w:proofErr w:type="spellStart"/>
-      <w:r>
-        <w:rPr>
-          <w:rStyle w:val="Hyperlink"/>
-        </w:rPr>
-        <w:t>pontech</w:t>
-      </w:r>
-      <w:proofErr w:type="spellEnd"/>
-      <w:r>
-        <w:rPr>
-          <w:rStyle w:val="Hyperlink"/>
-          <w:lang w:val="bg-BG"/>
-        </w:rPr>
-        <w:t>-extension</w:t>
-      </w:r>
-      <w:r>
-        <w:rPr>
-          <w:rStyle w:val="Hyperlink"/>
-          <w:lang w:val="bg-BG"/>
-        </w:rPr>
-        <w:t>-cadastre.zip</w:t>
-      </w:r>
-      <w:r>
-        <w:rPr>
-          <w:rStyle w:val="Hyperlink"/>
-          <w:lang w:val="bg-BG"/>
-        </w:rPr>
-        <w:fldChar w:fldCharType="end"/>
-      </w:r>
+      <w:hyperlink r:id="rId6" w:history="1">
+        <w:r>
+          <w:rPr>
+            <w:rStyle w:val="Hyperlink"/>
+          </w:rPr>
+          <w:t>pontech</w:t>
+        </w:r>
+        <w:r>
+          <w:rPr>
+            <w:rStyle w:val="Hyperlink"/>
+            <w:lang w:val="bg-BG"/>
+          </w:rPr>
+          <w:t>-extension</w:t>
+        </w:r>
+        <w:r>
+          <w:rPr>
+            <w:rStyle w:val="Hyperlink"/>
+            <w:lang w:val="bg-BG"/>
+          </w:rPr>
+          <w:t>-cadastre.zip</w:t>
+        </w:r>
+      </w:hyperlink>
       <w:r>
         <w:rPr>
           <w:lang w:val="bg-BG"/>
@@ -157,7 +141,22 @@
       </w:r>
       <w:r>
         <w:rPr>
+          <w:b/>
           <w:sz w:val="20"/>
+          <w:lang w:val="bg-BG"/>
+        </w:rPr>
+        <w:t>/</w:t>
+      </w:r>
+      <w:r>
+        <w:rPr>
+          <w:b/>
+          <w:sz w:val="20"/>
+        </w:rPr>
+        <w:t>Edge</w:t>
+      </w:r>
+      <w:r>
+        <w:rPr>
+          <w:sz w:val="20"/>
         </w:rPr>
         <w:t xml:space="preserve"> </w:t>
       </w:r>
@@ -179,13 +178,13 @@
         </w:rPr>
         <w:t>:</w:t>
       </w:r>
+      <w:bookmarkStart w:id="0" w:name="_GoBack"/>
+      <w:bookmarkEnd w:id="0"/>
     </w:p>
     <w:p>
       <w:pPr>
         <w:pStyle w:val="ListParagraph"/>
       </w:pPr>
-      <w:bookmarkStart w:id="0" w:name="_GoBack"/>
-      <w:bookmarkEnd w:id="0"/>
     </w:p>
     <w:p>
       <w:pPr>
@@ -216,7 +215,7 @@
                     </pic:cNvPicPr>
                   </pic:nvPicPr>
                   <pic:blipFill>
-                    <a:blip r:embed="rId6">
+                    <a:blip r:embed="rId7">
                       <a:extLst>
                         <a:ext uri="{28A0092B-C50C-407E-A947-70E740481C1C}">
                           <a14:useLocalDpi xmlns:a14="http://schemas.microsoft.com/office/drawing/2010/main" val="0"/>
@@ -304,7 +303,7 @@
                     </pic:cNvPicPr>
                   </pic:nvPicPr>
                   <pic:blipFill>
-                    <a:blip r:embed="rId7">
+                    <a:blip r:embed="rId8">
                       <a:extLst>
                         <a:ext uri="{28A0092B-C50C-407E-A947-70E740481C1C}">
                           <a14:useLocalDpi xmlns:a14="http://schemas.microsoft.com/office/drawing/2010/main" val="0"/>
@@ -399,7 +398,7 @@
                     </pic:cNvPicPr>
                   </pic:nvPicPr>
                   <pic:blipFill>
-                    <a:blip r:embed="rId8">
+                    <a:blip r:embed="rId9">
                       <a:extLst>
                         <a:ext uri="{28A0092B-C50C-407E-A947-70E740481C1C}">
                           <a14:useLocalDpi xmlns:a14="http://schemas.microsoft.com/office/drawing/2010/main" val="0"/>
@@ -460,7 +459,7 @@
                     </pic:cNvPicPr>
                   </pic:nvPicPr>
                   <pic:blipFill>
-                    <a:blip r:embed="rId9">
+                    <a:blip r:embed="rId10">
                       <a:extLst>
                         <a:ext uri="{28A0092B-C50C-407E-A947-70E740481C1C}">
                           <a14:useLocalDpi xmlns:a14="http://schemas.microsoft.com/office/drawing/2010/main" val="0"/>
@@ -539,7 +538,7 @@
                     </pic:cNvPicPr>
                   </pic:nvPicPr>
                   <pic:blipFill>
-                    <a:blip r:embed="rId10">
+                    <a:blip r:embed="rId11">
                       <a:extLst>
                         <a:ext uri="{28A0092B-C50C-407E-A947-70E740481C1C}">
                           <a14:useLocalDpi xmlns:a14="http://schemas.microsoft.com/office/drawing/2010/main" val="0"/>
@@ -610,7 +609,7 @@
         </w:rPr>
         <w:t xml:space="preserve">Свалете файла </w:t>
       </w:r>
-      <w:hyperlink r:id="rId11" w:history="1">
+      <w:hyperlink r:id="rId12" w:history="1">
         <w:r>
           <w:rPr>
             <w:rStyle w:val="Hyperlink"/>
@@ -724,7 +723,7 @@
                     </pic:cNvPicPr>
                   </pic:nvPicPr>
                   <pic:blipFill>
-                    <a:blip r:embed="rId6">
+                    <a:blip r:embed="rId7">
                       <a:extLst>
                         <a:ext uri="{28A0092B-C50C-407E-A947-70E740481C1C}">
                           <a14:useLocalDpi xmlns:a14="http://schemas.microsoft.com/office/drawing/2010/main" val="0"/>
@@ -804,7 +803,7 @@
                     </pic:cNvPicPr>
                   </pic:nvPicPr>
                   <pic:blipFill>
-                    <a:blip r:embed="rId12">
+                    <a:blip r:embed="rId13">
                       <a:extLst>
                         <a:ext uri="{28A0092B-C50C-407E-A947-70E740481C1C}">
                           <a14:useLocalDpi xmlns:a14="http://schemas.microsoft.com/office/drawing/2010/main" val="0"/>

</xml_diff>

<commit_message>
update urls for cadastre ext
</commit_message>
<xml_diff>
--- a/pontech-extension-cadastre/docs/index.docx
+++ b/pontech-extension-cadastre/docs/index.docx
@@ -25,7 +25,15 @@
         <w:rPr>
           <w:lang w:val="bg-BG"/>
         </w:rPr>
-        <w:t>ЧЕЗ ГИС Клиент</w:t>
+        <w:t>ЕРМ Запад</w:t>
+      </w:r>
+      <w:bookmarkStart w:id="0" w:name="_GoBack"/>
+      <w:bookmarkEnd w:id="0"/>
+      <w:r>
+        <w:rPr>
+          <w:lang w:val="bg-BG"/>
+        </w:rPr>
+        <w:t xml:space="preserve"> ГИС Клиент</w:t>
       </w:r>
       <w:r>
         <w:t xml:space="preserve"> </w:t>
@@ -65,28 +73,44 @@
         </w:rPr>
         <w:t xml:space="preserve">Свалете файла </w:t>
       </w:r>
-      <w:hyperlink r:id="rId6" w:history="1">
-        <w:r>
-          <w:rPr>
-            <w:rStyle w:val="Hyperlink"/>
-          </w:rPr>
-          <w:t>pontech</w:t>
-        </w:r>
-        <w:r>
-          <w:rPr>
-            <w:rStyle w:val="Hyperlink"/>
-            <w:lang w:val="bg-BG"/>
-          </w:rPr>
-          <w:t>-extension</w:t>
-        </w:r>
-        <w:r>
-          <w:rPr>
-            <w:rStyle w:val="Hyperlink"/>
-            <w:lang w:val="bg-BG"/>
-          </w:rPr>
-          <w:t>-cadastre.zip</w:t>
-        </w:r>
-      </w:hyperlink>
+      <w:r>
+        <w:fldChar w:fldCharType="begin"/>
+      </w:r>
+      <w:r>
+        <w:instrText xml:space="preserve"> HYPERLINK "pontech-extension-cadastre.zip" </w:instrText>
+      </w:r>
+      <w:r>
+        <w:fldChar w:fldCharType="separate"/>
+      </w:r>
+      <w:proofErr w:type="spellStart"/>
+      <w:r>
+        <w:rPr>
+          <w:rStyle w:val="Hyperlink"/>
+        </w:rPr>
+        <w:t>pontech</w:t>
+      </w:r>
+      <w:proofErr w:type="spellEnd"/>
+      <w:r>
+        <w:rPr>
+          <w:rStyle w:val="Hyperlink"/>
+          <w:lang w:val="bg-BG"/>
+        </w:rPr>
+        <w:t>-extension</w:t>
+      </w:r>
+      <w:r>
+        <w:rPr>
+          <w:rStyle w:val="Hyperlink"/>
+          <w:lang w:val="bg-BG"/>
+        </w:rPr>
+        <w:t>-cadastre.zip</w:t>
+      </w:r>
+      <w:r>
+        <w:rPr>
+          <w:rStyle w:val="Hyperlink"/>
+          <w:lang w:val="bg-BG"/>
+        </w:rPr>
+        <w:fldChar w:fldCharType="end"/>
+      </w:r>
       <w:r>
         <w:rPr>
           <w:lang w:val="bg-BG"/>
@@ -178,8 +202,6 @@
         </w:rPr>
         <w:t>:</w:t>
       </w:r>
-      <w:bookmarkStart w:id="0" w:name="_GoBack"/>
-      <w:bookmarkEnd w:id="0"/>
     </w:p>
     <w:p>
       <w:pPr>
@@ -215,7 +237,7 @@
                     </pic:cNvPicPr>
                   </pic:nvPicPr>
                   <pic:blipFill>
-                    <a:blip r:embed="rId7">
+                    <a:blip r:embed="rId6">
                       <a:extLst>
                         <a:ext uri="{28A0092B-C50C-407E-A947-70E740481C1C}">
                           <a14:useLocalDpi xmlns:a14="http://schemas.microsoft.com/office/drawing/2010/main" val="0"/>
@@ -303,7 +325,7 @@
                     </pic:cNvPicPr>
                   </pic:nvPicPr>
                   <pic:blipFill>
-                    <a:blip r:embed="rId8">
+                    <a:blip r:embed="rId7">
                       <a:extLst>
                         <a:ext uri="{28A0092B-C50C-407E-A947-70E740481C1C}">
                           <a14:useLocalDpi xmlns:a14="http://schemas.microsoft.com/office/drawing/2010/main" val="0"/>
@@ -398,7 +420,7 @@
                     </pic:cNvPicPr>
                   </pic:nvPicPr>
                   <pic:blipFill>
-                    <a:blip r:embed="rId9">
+                    <a:blip r:embed="rId8">
                       <a:extLst>
                         <a:ext uri="{28A0092B-C50C-407E-A947-70E740481C1C}">
                           <a14:useLocalDpi xmlns:a14="http://schemas.microsoft.com/office/drawing/2010/main" val="0"/>
@@ -459,7 +481,7 @@
                     </pic:cNvPicPr>
                   </pic:nvPicPr>
                   <pic:blipFill>
-                    <a:blip r:embed="rId10">
+                    <a:blip r:embed="rId9">
                       <a:extLst>
                         <a:ext uri="{28A0092B-C50C-407E-A947-70E740481C1C}">
                           <a14:useLocalDpi xmlns:a14="http://schemas.microsoft.com/office/drawing/2010/main" val="0"/>
@@ -521,10 +543,10 @@
           <w:noProof/>
         </w:rPr>
         <w:drawing>
-          <wp:inline distT="0" distB="0" distL="0" distR="0">
-            <wp:extent cx="5610860" cy="6137275"/>
-            <wp:effectExtent l="0" t="0" r="8890" b="0"/>
-            <wp:docPr id="10" name="Picture 10" descr="E:\webprojects\opera-extensions\pontech-extension-cadastre\img\05.png"/>
+          <wp:inline distT="0" distB="0" distL="0" distR="0" wp14:anchorId="4FF9066E" wp14:editId="10E22429">
+            <wp:extent cx="4442604" cy="6646786"/>
+            <wp:effectExtent l="0" t="0" r="0" b="1905"/>
+            <wp:docPr id="1" name="Picture 1"/>
             <wp:cNvGraphicFramePr>
               <a:graphicFrameLocks xmlns:a="http://schemas.openxmlformats.org/drawingml/2006/main" noChangeAspect="1"/>
             </wp:cNvGraphicFramePr>
@@ -532,36 +554,23 @@
               <a:graphicData uri="http://schemas.openxmlformats.org/drawingml/2006/picture">
                 <pic:pic xmlns:pic="http://schemas.openxmlformats.org/drawingml/2006/picture">
                   <pic:nvPicPr>
-                    <pic:cNvPr id="0" name="Picture 3" descr="E:\webprojects\opera-extensions\pontech-extension-cadastre\img\05.png"/>
-                    <pic:cNvPicPr>
-                      <a:picLocks noChangeAspect="1" noChangeArrowheads="1"/>
-                    </pic:cNvPicPr>
+                    <pic:cNvPr id="0" name=""/>
+                    <pic:cNvPicPr/>
                   </pic:nvPicPr>
                   <pic:blipFill>
-                    <a:blip r:embed="rId11">
-                      <a:extLst>
-                        <a:ext uri="{28A0092B-C50C-407E-A947-70E740481C1C}">
-                          <a14:useLocalDpi xmlns:a14="http://schemas.microsoft.com/office/drawing/2010/main" val="0"/>
-                        </a:ext>
-                      </a:extLst>
-                    </a:blip>
-                    <a:srcRect/>
+                    <a:blip r:embed="rId10"/>
                     <a:stretch>
                       <a:fillRect/>
                     </a:stretch>
                   </pic:blipFill>
-                  <pic:spPr bwMode="auto">
+                  <pic:spPr>
                     <a:xfrm>
                       <a:off x="0" y="0"/>
-                      <a:ext cx="5610860" cy="6137275"/>
+                      <a:ext cx="4448871" cy="6656162"/>
                     </a:xfrm>
                     <a:prstGeom prst="rect">
                       <a:avLst/>
                     </a:prstGeom>
-                    <a:noFill/>
-                    <a:ln>
-                      <a:noFill/>
-                    </a:ln>
                   </pic:spPr>
                 </pic:pic>
               </a:graphicData>
@@ -609,7 +618,7 @@
         </w:rPr>
         <w:t xml:space="preserve">Свалете файла </w:t>
       </w:r>
-      <w:hyperlink r:id="rId12" w:history="1">
+      <w:hyperlink r:id="rId11" w:history="1">
         <w:r>
           <w:rPr>
             <w:rStyle w:val="Hyperlink"/>
@@ -723,7 +732,7 @@
                     </pic:cNvPicPr>
                   </pic:nvPicPr>
                   <pic:blipFill>
-                    <a:blip r:embed="rId7">
+                    <a:blip r:embed="rId6">
                       <a:extLst>
                         <a:ext uri="{28A0092B-C50C-407E-A947-70E740481C1C}">
                           <a14:useLocalDpi xmlns:a14="http://schemas.microsoft.com/office/drawing/2010/main" val="0"/>
@@ -803,7 +812,7 @@
                     </pic:cNvPicPr>
                   </pic:nvPicPr>
                   <pic:blipFill>
-                    <a:blip r:embed="rId13">
+                    <a:blip r:embed="rId12">
                       <a:extLst>
                         <a:ext uri="{28A0092B-C50C-407E-A947-70E740481C1C}">
                           <a14:useLocalDpi xmlns:a14="http://schemas.microsoft.com/office/drawing/2010/main" val="0"/>

</xml_diff>